<commit_message>
Update w3 weekly report
</commit_message>
<xml_diff>
--- a/docs/management/weekly-reports/W3.docx
+++ b/docs/management/weekly-reports/W3.docx
@@ -988,46 +988,30 @@
       <w:r>
         <w:rPr>
           <w:rFonts w:ascii="Verdana" w:hAnsi="Verdana"/>
-        </w:rPr>
-        <w:t>Team lead will assigns</w:t>
-      </w:r>
-      <w:r>
-        <w:rPr>
-          <w:rFonts w:ascii="Verdana" w:hAnsi="Verdana"/>
-        </w:rPr>
-        <w:t xml:space="preserve"> tasks for other members</w:t>
-      </w:r>
-      <w:r>
-        <w:rPr>
-          <w:rFonts w:ascii="Verdana" w:hAnsi="Verdana"/>
-        </w:rPr>
-        <w:t xml:space="preserve"> according to PA2 requirements</w:t>
-      </w:r>
-      <w:r>
-        <w:rPr>
-          <w:rFonts w:ascii="Verdana" w:hAnsi="Verdana"/>
-        </w:rPr>
-        <w:t xml:space="preserve"> (</w:t>
-      </w:r>
-      <w:r>
-        <w:rPr>
-          <w:rFonts w:ascii="Verdana" w:hAnsi="Verdana"/>
-          <w:i/>
-          <w:iCs/>
-        </w:rPr>
-        <w:t>next week’s goals will be updated on Thursday</w:t>
-      </w:r>
-      <w:r>
-        <w:rPr>
-          <w:rFonts w:ascii="Verdana" w:hAnsi="Verdana"/>
-        </w:rPr>
-        <w:t>)</w:t>
-      </w:r>
-      <w:r>
-        <w:rPr>
-          <w:rFonts w:ascii="Verdana" w:hAnsi="Verdana"/>
-        </w:rPr>
-        <w:t>.</w:t>
+          <w:b/>
+          <w:bCs/>
+        </w:rPr>
+        <w:t>Held another meeting</w:t>
+      </w:r>
+      <w:r>
+        <w:rPr>
+          <w:rFonts w:ascii="Verdana" w:hAnsi="Verdana"/>
+        </w:rPr>
+        <w:t>:</w:t>
+      </w:r>
+      <w:r>
+        <w:rPr>
+          <w:rFonts w:ascii="Verdana" w:hAnsi="Verdana"/>
+          <w:b/>
+          <w:bCs/>
+        </w:rPr>
+        <w:t xml:space="preserve"> </w:t>
+      </w:r>
+      <w:r>
+        <w:rPr>
+          <w:rFonts w:ascii="Verdana" w:hAnsi="Verdana"/>
+        </w:rPr>
+        <w:t>on Thursday, to assign task</w:t>
       </w:r>
     </w:p>
     <w:p>
@@ -1045,22 +1029,26 @@
       <w:r>
         <w:rPr>
           <w:rFonts w:ascii="Verdana" w:hAnsi="Verdana"/>
-          <w:b/>
-          <w:bCs/>
-        </w:rPr>
-        <w:t>Change meeting time</w:t>
-      </w:r>
-      <w:r>
-        <w:rPr>
-          <w:rFonts w:ascii="Verdana" w:hAnsi="Verdana"/>
-        </w:rPr>
-        <w:t>: to Tuesday, online</w:t>
-      </w:r>
-      <w:r>
-        <w:rPr>
-          <w:rFonts w:ascii="Verdana" w:hAnsi="Verdana"/>
-        </w:rPr>
-        <w:t xml:space="preserve"> (will be updated to SDP document).</w:t>
+        </w:rPr>
+        <w:t>Team lead will assigns</w:t>
+      </w:r>
+      <w:r>
+        <w:rPr>
+          <w:rFonts w:ascii="Verdana" w:hAnsi="Verdana"/>
+        </w:rPr>
+        <w:t xml:space="preserve"> tasks for other members</w:t>
+      </w:r>
+      <w:r>
+        <w:rPr>
+          <w:rFonts w:ascii="Verdana" w:hAnsi="Verdana"/>
+        </w:rPr>
+        <w:t xml:space="preserve"> according to PA2 requirements</w:t>
+      </w:r>
+      <w:r>
+        <w:rPr>
+          <w:rFonts w:ascii="Verdana" w:hAnsi="Verdana"/>
+        </w:rPr>
+        <w:t xml:space="preserve"> and next week’s goals.</w:t>
       </w:r>
     </w:p>
     <w:p>
@@ -1081,19 +1069,37 @@
           <w:b/>
           <w:bCs/>
         </w:rPr>
-        <w:t>Add a new feature</w:t>
-      </w:r>
-      <w:r>
-        <w:rPr>
-          <w:rFonts w:ascii="Verdana" w:hAnsi="Verdana"/>
-        </w:rPr>
-        <w:t>: allow users to connect to others (similar to add friends)</w:t>
-      </w:r>
-      <w:r>
-        <w:rPr>
-          <w:rFonts w:ascii="Verdana" w:hAnsi="Verdana"/>
-        </w:rPr>
-        <w:t>.</w:t>
+        <w:t>Change meeting time</w:t>
+      </w:r>
+      <w:r>
+        <w:rPr>
+          <w:rFonts w:ascii="Verdana" w:hAnsi="Verdana"/>
+        </w:rPr>
+        <w:t xml:space="preserve">: to Tuesday, </w:t>
+      </w:r>
+      <w:r>
+        <w:rPr>
+          <w:rFonts w:ascii="Verdana" w:hAnsi="Verdana"/>
+        </w:rPr>
+        <w:t xml:space="preserve">either </w:t>
+      </w:r>
+      <w:r>
+        <w:rPr>
+          <w:rFonts w:ascii="Verdana" w:hAnsi="Verdana"/>
+        </w:rPr>
+        <w:t>online</w:t>
+      </w:r>
+      <w:r>
+        <w:rPr>
+          <w:rFonts w:ascii="Verdana" w:hAnsi="Verdana"/>
+        </w:rPr>
+        <w:t xml:space="preserve"> or offline</w:t>
+      </w:r>
+      <w:r>
+        <w:rPr>
+          <w:rFonts w:ascii="Verdana" w:hAnsi="Verdana"/>
+        </w:rPr>
+        <w:t xml:space="preserve"> (will be updated to SDP document).</w:t>
       </w:r>
     </w:p>
     <w:p>
@@ -1111,54 +1117,22 @@
       <w:r>
         <w:rPr>
           <w:rFonts w:ascii="Verdana" w:hAnsi="Verdana"/>
-        </w:rPr>
-        <w:t xml:space="preserve">(update on Thursday 31/10/2024) </w:t>
-      </w:r>
-      <w:r>
-        <w:rPr>
-          <w:rFonts w:ascii="Verdana" w:hAnsi="Verdana"/>
           <w:b/>
           <w:bCs/>
         </w:rPr>
-        <w:t>Add a new role</w:t>
-      </w:r>
-      <w:r>
-        <w:rPr>
-          <w:rFonts w:ascii="Verdana" w:hAnsi="Verdana"/>
-          <w:b/>
-          <w:bCs/>
-        </w:rPr>
-        <w:t xml:space="preserve"> </w:t>
-      </w:r>
-      <w:r>
-        <w:rPr>
-          <w:rFonts w:ascii="Verdana" w:hAnsi="Verdana"/>
-        </w:rPr>
-        <w:t>(according to TA’s feedback)</w:t>
-      </w:r>
-      <w:r>
-        <w:rPr>
-          <w:rFonts w:ascii="Verdana" w:hAnsi="Verdana"/>
-        </w:rPr>
-        <w:t>:</w:t>
-      </w:r>
-      <w:r>
-        <w:rPr>
-          <w:rFonts w:ascii="Verdana" w:hAnsi="Verdana"/>
-        </w:rPr>
-        <w:t xml:space="preserve"> </w:t>
-      </w:r>
-      <w:r>
-        <w:rPr>
-          <w:rFonts w:ascii="Verdana" w:hAnsi="Verdana"/>
-        </w:rPr>
-        <w:t>admin role</w:t>
-      </w:r>
-      <w:r>
-        <w:rPr>
-          <w:rFonts w:ascii="Verdana" w:hAnsi="Verdana"/>
-        </w:rPr>
-        <w:t>, to supervise users, sections, do statistical report about users,…</w:t>
+        <w:t>Add a new feature</w:t>
+      </w:r>
+      <w:r>
+        <w:rPr>
+          <w:rFonts w:ascii="Verdana" w:hAnsi="Verdana"/>
+        </w:rPr>
+        <w:t>: allow users to connect to others (similar to add friends)</w:t>
+      </w:r>
+      <w:r>
+        <w:rPr>
+          <w:rFonts w:ascii="Verdana" w:hAnsi="Verdana"/>
+        </w:rPr>
+        <w:t>.</w:t>
       </w:r>
     </w:p>
     <w:p>
@@ -1185,6 +1159,71 @@
           <w:b/>
           <w:bCs/>
         </w:rPr>
+        <w:t>Add a new role</w:t>
+      </w:r>
+      <w:r>
+        <w:rPr>
+          <w:rFonts w:ascii="Verdana" w:hAnsi="Verdana"/>
+          <w:b/>
+          <w:bCs/>
+        </w:rPr>
+        <w:t xml:space="preserve"> </w:t>
+      </w:r>
+      <w:r>
+        <w:rPr>
+          <w:rFonts w:ascii="Verdana" w:hAnsi="Verdana"/>
+        </w:rPr>
+        <w:t>(according to TA’s feedback)</w:t>
+      </w:r>
+      <w:r>
+        <w:rPr>
+          <w:rFonts w:ascii="Verdana" w:hAnsi="Verdana"/>
+        </w:rPr>
+        <w:t>:</w:t>
+      </w:r>
+      <w:r>
+        <w:rPr>
+          <w:rFonts w:ascii="Verdana" w:hAnsi="Verdana"/>
+        </w:rPr>
+        <w:t xml:space="preserve"> </w:t>
+      </w:r>
+      <w:r>
+        <w:rPr>
+          <w:rFonts w:ascii="Verdana" w:hAnsi="Verdana"/>
+        </w:rPr>
+        <w:t>admin role</w:t>
+      </w:r>
+      <w:r>
+        <w:rPr>
+          <w:rFonts w:ascii="Verdana" w:hAnsi="Verdana"/>
+        </w:rPr>
+        <w:t>, to supervise users, sections, do statistical report about users,…</w:t>
+      </w:r>
+    </w:p>
+    <w:p>
+      <w:pPr>
+        <w:pStyle w:val="ListParagraph"/>
+        <w:numPr>
+          <w:ilvl w:val="3"/>
+          <w:numId w:val="2"/>
+        </w:numPr>
+        <w:ind w:left="567" w:hanging="283"/>
+        <w:rPr>
+          <w:rFonts w:ascii="Verdana" w:hAnsi="Verdana"/>
+        </w:rPr>
+      </w:pPr>
+      <w:r>
+        <w:rPr>
+          <w:rFonts w:ascii="Verdana" w:hAnsi="Verdana"/>
+        </w:rPr>
+        <w:t xml:space="preserve">(update on Thursday 31/10/2024) </w:t>
+      </w:r>
+      <w:r>
+        <w:rPr>
+          <w:rFonts w:ascii="Verdana" w:hAnsi="Verdana"/>
+          <w:b/>
+          <w:bCs/>
+        </w:rPr>
         <w:t>Tech stack</w:t>
       </w:r>
       <w:r>
@@ -1241,6 +1280,7 @@
         <w:rPr>
           <w:rFonts w:ascii="Verdana" w:hAnsi="Verdana"/>
         </w:rPr>
+        <w:lastRenderedPageBreak/>
         <w:t>Back-end: Node.js, Express.js.</w:t>
       </w:r>
     </w:p>
@@ -1260,7 +1300,6 @@
         <w:rPr>
           <w:rFonts w:ascii="Verdana" w:hAnsi="Verdana"/>
         </w:rPr>
-        <w:lastRenderedPageBreak/>
         <w:t>Database: MongoDB.</w:t>
       </w:r>
     </w:p>
@@ -1338,13 +1377,7 @@
         <w:rPr>
           <w:rFonts w:ascii="Verdana" w:hAnsi="Verdana"/>
         </w:rPr>
-        <w:t>/</w:t>
-      </w:r>
-      <w:r>
-        <w:rPr>
-          <w:rFonts w:ascii="Verdana" w:hAnsi="Verdana"/>
-        </w:rPr>
-        <w:t>src</w:t>
+        <w:t>/src</w:t>
       </w:r>
     </w:p>
     <w:p>
@@ -1749,19 +1782,7 @@
         <w:rPr>
           <w:rFonts w:ascii="Verdana" w:hAnsi="Verdana"/>
         </w:rPr>
-        <w:t xml:space="preserve"> └─</w:t>
-      </w:r>
-      <w:r>
-        <w:rPr>
-          <w:rFonts w:ascii="Verdana" w:hAnsi="Verdana"/>
-        </w:rPr>
-        <w:t>–</w:t>
-      </w:r>
-      <w:r>
-        <w:rPr>
-          <w:rFonts w:ascii="Verdana" w:hAnsi="Verdana"/>
-        </w:rPr>
-        <w:t xml:space="preserve"> package.json</w:t>
+        <w:t xml:space="preserve"> └─– package.json</w:t>
       </w:r>
     </w:p>
     <w:p>
@@ -1781,19 +1802,7 @@
         <w:rPr>
           <w:rFonts w:ascii="Verdana" w:hAnsi="Verdana"/>
         </w:rPr>
-        <w:t xml:space="preserve"> (</w:t>
-      </w:r>
-      <w:r>
-        <w:rPr>
-          <w:rFonts w:ascii="Verdana" w:hAnsi="Verdana"/>
-        </w:rPr>
-        <w:t>for project setup instruction</w:t>
-      </w:r>
-      <w:r>
-        <w:rPr>
-          <w:rFonts w:ascii="Verdana" w:hAnsi="Verdana"/>
-        </w:rPr>
-        <w:t>)</w:t>
+        <w:t xml:space="preserve"> (for project setup instruction)</w:t>
       </w:r>
       <w:r>
         <w:rPr>

</xml_diff>